<commit_message>
Removed questions 6-10 and edited Q5. The removed questions (and part of Q5) are moved to Week 3.
</commit_message>
<xml_diff>
--- a/2023/Week2/Week2.docx
+++ b/2023/Week2/Week2.docx
@@ -991,336 +991,19 @@
     <w:p>
       <w:pPr>
         <w:pStyle w:val="Normal1"/>
-        <w:spacing w:line="240" w:lineRule="auto"/>
-        <w:jc w:val="both"/>
-      </w:pPr>
-      <w:r>
-        <w:rPr>
-          <w:rFonts w:ascii="Galdeano" w:eastAsia="Galdeano" w:hAnsi="Galdeano" w:cs="Galdeano"/>
-          <w:b/>
-          <w:sz w:val="26"/>
-          <w:szCs w:val="26"/>
-        </w:rPr>
-        <w:t xml:space="preserve">#5. </w:t>
-      </w:r>
-      <w:r>
-        <w:rPr>
-          <w:rFonts w:ascii="Galdeano" w:eastAsia="Galdeano" w:hAnsi="Galdeano" w:cs="Galdeano"/>
-          <w:sz w:val="26"/>
-          <w:szCs w:val="26"/>
-        </w:rPr>
-        <w:t xml:space="preserve">Write a </w:t>
-      </w:r>
-      <w:r>
-        <w:rPr>
-          <w:rFonts w:ascii="Galdeano" w:eastAsia="Galdeano" w:hAnsi="Galdeano" w:cs="Galdeano"/>
-          <w:sz w:val="26"/>
-          <w:szCs w:val="26"/>
-        </w:rPr>
-        <w:t>program</w:t>
-      </w:r>
-      <w:r>
-        <w:rPr>
-          <w:rFonts w:ascii="Galdeano" w:eastAsia="Galdeano" w:hAnsi="Galdeano" w:cs="Galdeano"/>
-          <w:sz w:val="26"/>
-          <w:szCs w:val="26"/>
-        </w:rPr>
-        <w:t xml:space="preserve"> that takes the role of a store clerk.  Ask a user to enter two floating point numbers:  the cost of an item and the amount of money remitted to pay for the item.  Then respond appropriately:  calculate the change due to the customer or ask the customer for more money.  For example:</w:t>
-      </w:r>
-    </w:p>
-    <w:p>
-      <w:pPr>
-        <w:pStyle w:val="Normal1"/>
-        <w:spacing w:line="240" w:lineRule="auto"/>
-        <w:jc w:val="both"/>
-      </w:pPr>
-    </w:p>
-    <w:p>
-      <w:pPr>
-        <w:pStyle w:val="Normal1"/>
-        <w:spacing w:line="240" w:lineRule="auto"/>
-        <w:ind w:firstLine="720"/>
-        <w:jc w:val="both"/>
-      </w:pPr>
-      <w:r>
-        <w:rPr>
-          <w:rFonts w:ascii="Galdeano" w:eastAsia="Galdeano" w:hAnsi="Galdeano" w:cs="Galdeano"/>
-          <w:sz w:val="26"/>
-          <w:szCs w:val="26"/>
-        </w:rPr>
-        <w:t>Cost of the item:  3.56</w:t>
-      </w:r>
-    </w:p>
-    <w:p>
-      <w:pPr>
-        <w:pStyle w:val="Normal1"/>
-        <w:spacing w:line="240" w:lineRule="auto"/>
-        <w:ind w:firstLine="720"/>
-        <w:jc w:val="both"/>
-      </w:pPr>
-      <w:r>
-        <w:rPr>
-          <w:rFonts w:ascii="Galdeano" w:eastAsia="Galdeano" w:hAnsi="Galdeano" w:cs="Galdeano"/>
-          <w:sz w:val="26"/>
-          <w:szCs w:val="26"/>
-        </w:rPr>
-        <w:t>Amount tendered:  5.00</w:t>
-      </w:r>
-    </w:p>
-    <w:p>
-      <w:pPr>
-        <w:pStyle w:val="Normal1"/>
-        <w:spacing w:line="240" w:lineRule="auto"/>
-        <w:ind w:firstLine="720"/>
-        <w:jc w:val="both"/>
-      </w:pPr>
-      <w:r>
-        <w:rPr>
-          <w:rFonts w:ascii="Galdeano" w:eastAsia="Galdeano" w:hAnsi="Galdeano" w:cs="Galdeano"/>
-          <w:sz w:val="26"/>
-          <w:szCs w:val="26"/>
-        </w:rPr>
-        <w:t>Change:  1.44</w:t>
-      </w:r>
-    </w:p>
-    <w:p>
-      <w:pPr>
-        <w:pStyle w:val="Normal1"/>
-        <w:spacing w:line="240" w:lineRule="auto"/>
-        <w:jc w:val="both"/>
-      </w:pPr>
-    </w:p>
-    <w:p>
-      <w:pPr>
-        <w:pStyle w:val="Normal1"/>
-        <w:spacing w:line="240" w:lineRule="auto"/>
-        <w:jc w:val="both"/>
-      </w:pPr>
-      <w:r>
-        <w:rPr>
-          <w:rFonts w:ascii="Galdeano" w:eastAsia="Galdeano" w:hAnsi="Galdeano" w:cs="Galdeano"/>
-          <w:sz w:val="26"/>
-          <w:szCs w:val="26"/>
-        </w:rPr>
-        <w:t>or</w:t>
-      </w:r>
-    </w:p>
-    <w:p>
-      <w:pPr>
-        <w:pStyle w:val="Normal1"/>
-        <w:spacing w:line="240" w:lineRule="auto"/>
-        <w:jc w:val="both"/>
-      </w:pPr>
-    </w:p>
-    <w:p>
-      <w:pPr>
-        <w:pStyle w:val="Normal1"/>
-        <w:spacing w:line="240" w:lineRule="auto"/>
-        <w:ind w:left="720"/>
-        <w:jc w:val="both"/>
-      </w:pPr>
-      <w:r>
-        <w:rPr>
-          <w:rFonts w:ascii="Galdeano" w:eastAsia="Galdeano" w:hAnsi="Galdeano" w:cs="Galdeano"/>
-          <w:sz w:val="26"/>
-          <w:szCs w:val="26"/>
-        </w:rPr>
-        <w:t>Cost of the item:  3.56</w:t>
-      </w:r>
-    </w:p>
-    <w:p>
-      <w:pPr>
-        <w:pStyle w:val="Normal1"/>
-        <w:spacing w:line="240" w:lineRule="auto"/>
-        <w:ind w:firstLine="720"/>
-        <w:jc w:val="both"/>
-      </w:pPr>
-      <w:r>
-        <w:rPr>
-          <w:rFonts w:ascii="Galdeano" w:eastAsia="Galdeano" w:hAnsi="Galdeano" w:cs="Galdeano"/>
-          <w:sz w:val="26"/>
-          <w:szCs w:val="26"/>
-        </w:rPr>
-        <w:t>Amount tendered:  3.00</w:t>
-      </w:r>
-    </w:p>
-    <w:p>
-      <w:pPr>
-        <w:pStyle w:val="Normal1"/>
-        <w:spacing w:line="240" w:lineRule="auto"/>
-        <w:ind w:firstLine="720"/>
-        <w:jc w:val="both"/>
-      </w:pPr>
-      <w:r>
-        <w:rPr>
-          <w:rFonts w:ascii="Galdeano" w:eastAsia="Galdeano" w:hAnsi="Galdeano" w:cs="Galdeano"/>
-          <w:sz w:val="26"/>
-          <w:szCs w:val="26"/>
-        </w:rPr>
-        <w:t>Still due:  0.56</w:t>
-      </w:r>
-    </w:p>
-    <w:p>
-      <w:pPr>
-        <w:pStyle w:val="Normal1"/>
-        <w:spacing w:line="240" w:lineRule="auto"/>
-        <w:jc w:val="both"/>
-      </w:pPr>
-    </w:p>
-    <w:p>
-      <w:pPr>
-        <w:pStyle w:val="Normal1"/>
-        <w:spacing w:line="240" w:lineRule="auto"/>
-        <w:jc w:val="both"/>
-      </w:pPr>
-      <w:r>
-        <w:rPr>
-          <w:rFonts w:ascii="Galdeano" w:eastAsia="Galdeano" w:hAnsi="Galdeano" w:cs="Galdeano"/>
-          <w:b/>
-          <w:sz w:val="26"/>
-          <w:szCs w:val="26"/>
-        </w:rPr>
-        <w:t xml:space="preserve">#6. </w:t>
-      </w:r>
-      <w:r>
-        <w:rPr>
-          <w:rFonts w:ascii="Galdeano" w:eastAsia="Galdeano" w:hAnsi="Galdeano" w:cs="Galdeano"/>
-          <w:sz w:val="26"/>
-          <w:szCs w:val="26"/>
-        </w:rPr>
-        <w:t xml:space="preserve">Combine #5 with #2: if in #5 you owe the customer some change, calculate the minimum number of $100, $50, $20, </w:t>
-      </w:r>
-      <w:r>
-        <w:rPr>
-          <w:rFonts w:ascii="Galdeano" w:eastAsia="Galdeano" w:hAnsi="Galdeano" w:cs="Galdeano"/>
-          <w:sz w:val="26"/>
-          <w:szCs w:val="26"/>
-        </w:rPr>
-        <w:t xml:space="preserve">$10, $5, </w:t>
-      </w:r>
-      <w:r>
-        <w:rPr>
-          <w:rFonts w:ascii="Galdeano" w:eastAsia="Galdeano" w:hAnsi="Galdeano" w:cs="Galdeano"/>
-          <w:sz w:val="26"/>
-          <w:szCs w:val="26"/>
-        </w:rPr>
-        <w:t xml:space="preserve">toonies, loonies, quarters, dimes, nickels, and pennies needed to make up that amount. </w:t>
-      </w:r>
-      <w:r>
-        <w:rPr>
-          <w:rFonts w:ascii="Galdeano" w:eastAsia="Galdeano" w:hAnsi="Galdeano" w:cs="Galdeano"/>
-          <w:sz w:val="26"/>
-          <w:szCs w:val="26"/>
-        </w:rPr>
-        <w:t>Modify the function from #2 to print out the way to make the change.</w:t>
-      </w:r>
-    </w:p>
-    <w:p>
-      <w:pPr>
-        <w:pStyle w:val="Normal1"/>
-        <w:spacing w:line="240" w:lineRule="auto"/>
-        <w:jc w:val="both"/>
-      </w:pPr>
-    </w:p>
-    <w:p>
-      <w:pPr>
-        <w:pStyle w:val="Normal1"/>
-        <w:spacing w:line="240" w:lineRule="auto"/>
-        <w:jc w:val="both"/>
-        <w:rPr>
-          <w:rFonts w:ascii="Galdeano" w:eastAsia="Galdeano" w:hAnsi="Galdeano" w:cs="Galdeano"/>
-          <w:sz w:val="26"/>
-          <w:szCs w:val="26"/>
-        </w:rPr>
-      </w:pPr>
-      <w:r>
-        <w:rPr>
-          <w:rFonts w:ascii="Galdeano" w:eastAsia="Galdeano" w:hAnsi="Galdeano" w:cs="Galdeano"/>
-          <w:b/>
-          <w:sz w:val="26"/>
-          <w:szCs w:val="26"/>
-        </w:rPr>
-        <w:t xml:space="preserve">#7. </w:t>
-      </w:r>
-      <w:r>
-        <w:rPr>
-          <w:rFonts w:ascii="Galdeano" w:eastAsia="Galdeano" w:hAnsi="Galdeano" w:cs="Galdeano"/>
-          <w:sz w:val="26"/>
-          <w:szCs w:val="26"/>
-        </w:rPr>
-        <w:t>Your code for #6 doesn’t work in Canada since we no longer have pennies. Fix it to work in Canada.</w:t>
-      </w:r>
-      <w:r>
-        <w:rPr>
-          <w:rFonts w:ascii="Galdeano" w:eastAsia="Galdeano" w:hAnsi="Galdeano" w:cs="Galdeano"/>
-          <w:sz w:val="26"/>
-          <w:szCs w:val="26"/>
-        </w:rPr>
-        <w:t xml:space="preserve"> </w:t>
-      </w:r>
-    </w:p>
-    <w:p>
-      <w:pPr>
-        <w:pStyle w:val="Normal1"/>
-        <w:spacing w:line="240" w:lineRule="auto"/>
-        <w:jc w:val="both"/>
-        <w:rPr>
-          <w:rFonts w:ascii="Galdeano" w:eastAsia="Galdeano" w:hAnsi="Galdeano" w:cs="Galdeano"/>
-          <w:sz w:val="26"/>
-          <w:szCs w:val="26"/>
-        </w:rPr>
-      </w:pPr>
-    </w:p>
-    <w:p>
-      <w:pPr>
-        <w:pStyle w:val="Normal1"/>
-        <w:spacing w:line="240" w:lineRule="auto"/>
-        <w:jc w:val="both"/>
-      </w:pPr>
-      <w:r>
-        <w:rPr>
-          <w:rFonts w:ascii="Galdeano" w:eastAsia="Galdeano" w:hAnsi="Galdeano" w:cs="Galdeano"/>
-          <w:sz w:val="26"/>
-          <w:szCs w:val="26"/>
-        </w:rPr>
-        <w:t xml:space="preserve">Hint: </w:t>
-      </w:r>
-      <w:r>
-        <w:rPr>
-          <w:rFonts w:ascii="Galdeano" w:eastAsia="Galdeano" w:hAnsi="Galdeano" w:cs="Galdeano"/>
-          <w:sz w:val="26"/>
-          <w:szCs w:val="26"/>
-        </w:rPr>
-        <w:t>In stores when</w:t>
-      </w:r>
-      <w:r>
-        <w:rPr>
-          <w:rFonts w:ascii="Galdeano" w:eastAsia="Galdeano" w:hAnsi="Galdeano" w:cs="Galdeano"/>
-          <w:sz w:val="26"/>
-          <w:szCs w:val="26"/>
-        </w:rPr>
-        <w:t xml:space="preserve"> the amount isn't a multiple of 5</w:t>
-      </w:r>
-      <w:r>
-        <w:rPr>
-          <w:rFonts w:ascii="Galdeano" w:eastAsia="Galdeano" w:hAnsi="Galdeano" w:cs="Galdeano"/>
-          <w:sz w:val="26"/>
-          <w:szCs w:val="26"/>
-        </w:rPr>
-        <w:t>, the store rounds to the nearest 5 cents. E.g., $1.53 is rounded to $1.55, $2.47 is rounded to $2.50, $4.42 is rounded to $4.40.</w:t>
-      </w:r>
-    </w:p>
-    <w:p>
-      <w:pPr>
-        <w:pStyle w:val="Normal1"/>
-        <w:jc w:val="both"/>
-      </w:pPr>
-    </w:p>
-    <w:p>
-      <w:pPr>
-        <w:pStyle w:val="Normal1"/>
-        <w:spacing w:line="240" w:lineRule="auto"/>
-        <w:jc w:val="both"/>
+        <w:jc w:val="both"/>
+      </w:pPr>
+    </w:p>
+    <w:p>
+      <w:pPr>
+        <w:pStyle w:val="Normal1"/>
+        <w:spacing w:line="240" w:lineRule="auto"/>
+        <w:jc w:val="both"/>
+        <w:rPr>
+          <w:rFonts w:ascii="Galdeano" w:eastAsia="Galdeano" w:hAnsi="Galdeano" w:cs="Galdeano"/>
+          <w:sz w:val="26"/>
+          <w:szCs w:val="26"/>
+        </w:rPr>
       </w:pPr>
       <w:r>
         <w:rPr>
@@ -1330,78 +1013,8 @@
           <w:sz w:val="26"/>
           <w:szCs w:val="26"/>
         </w:rPr>
-        <w:t>#8</w:t>
-      </w:r>
-      <w:r>
-        <w:rPr>
-          <w:rFonts w:ascii="Galdeano" w:eastAsia="Galdeano" w:hAnsi="Galdeano" w:cs="Galdeano"/>
-          <w:sz w:val="26"/>
-          <w:szCs w:val="26"/>
-        </w:rPr>
-        <w:t xml:space="preserve">. Write a function that takes a positive integer input less than 100000 and returns an integer corresponding to the number of digits in the number. Use this function in a program that prompts the user for an integer and prints the number of digits in the user’s input. [Note: there are </w:t>
-      </w:r>
-      <w:proofErr w:type="gramStart"/>
-      <w:r>
-        <w:rPr>
-          <w:rFonts w:ascii="Galdeano" w:eastAsia="Galdeano" w:hAnsi="Galdeano" w:cs="Galdeano"/>
-          <w:sz w:val="26"/>
-          <w:szCs w:val="26"/>
-        </w:rPr>
-        <w:t>a number of</w:t>
-      </w:r>
-      <w:proofErr w:type="gramEnd"/>
-      <w:r>
-        <w:rPr>
-          <w:rFonts w:ascii="Galdeano" w:eastAsia="Galdeano" w:hAnsi="Galdeano" w:cs="Galdeano"/>
-          <w:sz w:val="26"/>
-          <w:szCs w:val="26"/>
-        </w:rPr>
-        <w:t xml:space="preserve"> ways to solve this problem. It is </w:t>
-      </w:r>
-      <w:proofErr w:type="gramStart"/>
-      <w:r>
-        <w:rPr>
-          <w:rFonts w:ascii="Galdeano" w:eastAsia="Galdeano" w:hAnsi="Galdeano" w:cs="Galdeano"/>
-          <w:sz w:val="26"/>
-          <w:szCs w:val="26"/>
-        </w:rPr>
-        <w:t>pretty easy</w:t>
-      </w:r>
-      <w:proofErr w:type="gramEnd"/>
-      <w:r>
-        <w:rPr>
-          <w:rFonts w:ascii="Galdeano" w:eastAsia="Galdeano" w:hAnsi="Galdeano" w:cs="Galdeano"/>
-          <w:sz w:val="26"/>
-          <w:szCs w:val="26"/>
-        </w:rPr>
-        <w:t xml:space="preserve"> if you do it with a string. You should also try it directly with an integer.]</w:t>
-      </w:r>
-    </w:p>
-    <w:p>
-      <w:pPr>
-        <w:pStyle w:val="Normal1"/>
-        <w:spacing w:line="240" w:lineRule="auto"/>
-        <w:jc w:val="both"/>
-      </w:pPr>
-    </w:p>
-    <w:p>
-      <w:pPr>
-        <w:pStyle w:val="Normal1"/>
-        <w:spacing w:line="240" w:lineRule="auto"/>
-        <w:jc w:val="both"/>
-      </w:pPr>
-    </w:p>
-    <w:p>
-      <w:pPr>
-        <w:pStyle w:val="Normal1"/>
-        <w:spacing w:line="240" w:lineRule="auto"/>
-        <w:jc w:val="both"/>
-        <w:rPr>
-          <w:rFonts w:ascii="Galdeano" w:eastAsia="Galdeano" w:hAnsi="Galdeano" w:cs="Galdeano"/>
-          <w:sz w:val="26"/>
-          <w:szCs w:val="26"/>
-        </w:rPr>
-      </w:pPr>
+        <w:t>#</w:t>
+      </w:r>
       <w:r>
         <w:rPr>
           <w:rFonts w:ascii="Galdeano" w:eastAsia="Galdeano" w:hAnsi="Galdeano" w:cs="Galdeano"/>
@@ -1410,927 +1023,101 @@
           <w:sz w:val="26"/>
           <w:szCs w:val="26"/>
         </w:rPr>
-        <w:lastRenderedPageBreak/>
-        <w:t>#9</w:t>
-      </w:r>
-      <w:r>
-        <w:rPr>
-          <w:rFonts w:ascii="Galdeano" w:eastAsia="Galdeano" w:hAnsi="Galdeano" w:cs="Galdeano"/>
-          <w:sz w:val="26"/>
-          <w:szCs w:val="26"/>
-        </w:rPr>
-        <w:t xml:space="preserve">. </w:t>
-      </w:r>
-      <w:r>
-        <w:rPr>
-          <w:rFonts w:ascii="Galdeano" w:eastAsia="Galdeano" w:hAnsi="Galdeano" w:cs="Galdeano"/>
-          <w:sz w:val="26"/>
-          <w:szCs w:val="26"/>
-          <w:highlight w:val="white"/>
-        </w:rPr>
-        <w:t xml:space="preserve">Water exists in three states- solid, liquid, and gas. Write a function that takes in the temperature in Celsius and returns a string “solid”, “liquid”, or “gas” depending on the temperature. Write a program using this function that prompts the user for a temperature and prints out the resulting state of water. </w:t>
-      </w:r>
-    </w:p>
-    <w:p>
-      <w:pPr>
-        <w:pStyle w:val="Normal1"/>
-        <w:spacing w:line="240" w:lineRule="auto"/>
-        <w:jc w:val="both"/>
-        <w:rPr>
-          <w:rFonts w:ascii="Galdeano" w:eastAsia="Galdeano" w:hAnsi="Galdeano" w:cs="Galdeano"/>
-          <w:sz w:val="26"/>
-          <w:szCs w:val="26"/>
-        </w:rPr>
-      </w:pPr>
-    </w:p>
-    <w:p>
-      <w:pPr>
-        <w:pStyle w:val="Normal1"/>
-        <w:spacing w:line="240" w:lineRule="auto"/>
-        <w:jc w:val="both"/>
-      </w:pPr>
-      <w:r>
-        <w:rPr>
-          <w:rFonts w:ascii="Galdeano" w:eastAsia="Galdeano" w:hAnsi="Galdeano" w:cs="Galdeano"/>
-          <w:sz w:val="26"/>
-          <w:szCs w:val="26"/>
-        </w:rPr>
-        <w:t>Hint: You are going to need an if-statement to do this</w:t>
-      </w:r>
-      <w:r>
-        <w:rPr>
-          <w:rFonts w:ascii="Galdeano" w:eastAsia="Galdeano" w:hAnsi="Galdeano" w:cs="Galdeano"/>
-          <w:sz w:val="26"/>
-          <w:szCs w:val="26"/>
-        </w:rPr>
-        <w:t>:</w:t>
-      </w:r>
-      <w:r>
-        <w:rPr>
-          <w:rFonts w:ascii="Galdeano" w:eastAsia="Galdeano" w:hAnsi="Galdeano" w:cs="Galdeano"/>
-          <w:sz w:val="26"/>
-          <w:szCs w:val="26"/>
-        </w:rPr>
-        <w:t xml:space="preserve"> read ahead to the Week 3 content.</w:t>
-      </w:r>
-    </w:p>
-    <w:p>
-      <w:pPr>
-        <w:pStyle w:val="Normal1"/>
-        <w:spacing w:line="240" w:lineRule="auto"/>
-        <w:jc w:val="both"/>
-      </w:pPr>
-    </w:p>
-    <w:p>
-      <w:pPr>
-        <w:pStyle w:val="Normal1"/>
-        <w:spacing w:line="240" w:lineRule="auto"/>
-        <w:jc w:val="both"/>
-        <w:rPr>
-          <w:rFonts w:ascii="Galdeano" w:eastAsia="Galdeano" w:hAnsi="Galdeano" w:cs="Galdeano"/>
-          <w:sz w:val="26"/>
-          <w:szCs w:val="26"/>
-        </w:rPr>
-      </w:pPr>
-      <w:r>
-        <w:rPr>
-          <w:rFonts w:ascii="Galdeano" w:eastAsia="Galdeano" w:hAnsi="Galdeano" w:cs="Galdeano"/>
-          <w:b/>
-          <w:bCs/>
-          <w:sz w:val="26"/>
-          <w:szCs w:val="26"/>
-          <w:highlight w:val="white"/>
-        </w:rPr>
-        <w:t>#10</w:t>
-      </w:r>
-      <w:r>
-        <w:rPr>
-          <w:rFonts w:ascii="Galdeano" w:eastAsia="Galdeano" w:hAnsi="Galdeano" w:cs="Galdeano"/>
-          <w:sz w:val="26"/>
-          <w:szCs w:val="26"/>
-          <w:highlight w:val="white"/>
-        </w:rPr>
-        <w:t xml:space="preserve">. In fluid mechanics the dimensionless Reynolds Number is defined below, where </w:t>
-      </w:r>
-      <w:r>
-        <w:rPr>
-          <w:rFonts w:ascii="Galdeano" w:eastAsia="Galdeano" w:hAnsi="Galdeano" w:cs="Galdeano"/>
-          <w:i/>
-          <w:sz w:val="26"/>
-          <w:szCs w:val="26"/>
-          <w:highlight w:val="white"/>
-        </w:rPr>
-        <w:t>v</w:t>
-      </w:r>
-      <w:r>
-        <w:rPr>
-          <w:rFonts w:ascii="Galdeano" w:eastAsia="Galdeano" w:hAnsi="Galdeano" w:cs="Galdeano"/>
-          <w:sz w:val="26"/>
-          <w:szCs w:val="26"/>
-          <w:highlight w:val="white"/>
-        </w:rPr>
-        <w:t xml:space="preserve"> is the speed of the fluid (m/s), </w:t>
-      </w:r>
-      <w:r>
-        <w:rPr>
-          <w:rFonts w:ascii="Galdeano" w:eastAsia="Galdeano" w:hAnsi="Galdeano" w:cs="Galdeano"/>
-          <w:i/>
-          <w:sz w:val="26"/>
-          <w:szCs w:val="26"/>
-          <w:highlight w:val="white"/>
-        </w:rPr>
-        <w:t>L</w:t>
-      </w:r>
-      <w:r>
-        <w:rPr>
-          <w:rFonts w:ascii="Galdeano" w:eastAsia="Galdeano" w:hAnsi="Galdeano" w:cs="Galdeano"/>
-          <w:sz w:val="26"/>
-          <w:szCs w:val="26"/>
-          <w:highlight w:val="white"/>
-        </w:rPr>
-        <w:t xml:space="preserve"> is the characteristic length of the flow situation (m), and </w:t>
-      </w:r>
-      <w:r>
-        <w:rPr>
-          <w:rFonts w:ascii="Galdeano" w:eastAsia="Galdeano" w:hAnsi="Galdeano" w:cs="Galdeano"/>
-          <w:i/>
-          <w:sz w:val="26"/>
-          <w:szCs w:val="26"/>
-          <w:highlight w:val="white"/>
-        </w:rPr>
-        <w:t>n</w:t>
-      </w:r>
-      <w:r>
-        <w:rPr>
-          <w:rFonts w:ascii="Galdeano" w:eastAsia="Galdeano" w:hAnsi="Galdeano" w:cs="Galdeano"/>
-          <w:sz w:val="26"/>
-          <w:szCs w:val="26"/>
-          <w:highlight w:val="white"/>
-        </w:rPr>
-        <w:t xml:space="preserve"> is the kinematic viscosity (m</w:t>
-      </w:r>
-      <w:r>
-        <w:rPr>
-          <w:rFonts w:ascii="Galdeano" w:eastAsia="Galdeano" w:hAnsi="Galdeano" w:cs="Galdeano"/>
-          <w:sz w:val="26"/>
-          <w:szCs w:val="26"/>
-          <w:highlight w:val="white"/>
-          <w:vertAlign w:val="superscript"/>
-        </w:rPr>
-        <w:t>2</w:t>
-      </w:r>
-      <w:r>
-        <w:rPr>
-          <w:rFonts w:ascii="Galdeano" w:eastAsia="Galdeano" w:hAnsi="Galdeano" w:cs="Galdeano"/>
-          <w:sz w:val="26"/>
-          <w:szCs w:val="26"/>
-          <w:highlight w:val="white"/>
-        </w:rPr>
-        <w:t>/s).</w:t>
-      </w:r>
-    </w:p>
-    <w:p>
-      <w:pPr>
-        <w:pStyle w:val="Normal1"/>
-        <w:spacing w:line="240" w:lineRule="auto"/>
-        <w:jc w:val="both"/>
-        <w:rPr>
-          <w:sz w:val="26"/>
-          <w:szCs w:val="26"/>
-        </w:rPr>
-      </w:pPr>
-    </w:p>
-    <w:p>
-      <w:pPr>
-        <w:pStyle w:val="Normal1"/>
-        <w:spacing w:line="240" w:lineRule="auto"/>
-        <w:jc w:val="center"/>
-        <w:rPr>
-          <w:sz w:val="26"/>
-          <w:szCs w:val="26"/>
-        </w:rPr>
-      </w:pPr>
-      <w:r>
-        <w:rPr>
-          <w:rFonts w:ascii="Galdeano" w:eastAsia="Galdeano" w:hAnsi="Galdeano" w:cs="Galdeano"/>
-          <w:b/>
-          <w:sz w:val="26"/>
-          <w:szCs w:val="26"/>
-          <w:highlight w:val="white"/>
-        </w:rPr>
-        <w:t xml:space="preserve">Reynolds Number </w:t>
+        <w:t>5</w:t>
+      </w:r>
+      <w:r>
+        <w:rPr>
+          <w:rFonts w:ascii="Galdeano" w:eastAsia="Galdeano" w:hAnsi="Galdeano" w:cs="Galdeano"/>
+          <w:sz w:val="26"/>
+          <w:szCs w:val="26"/>
+        </w:rPr>
+        <w:t xml:space="preserve">. Write a function that takes a positive integer input less than 100000 and returns an integer corresponding to the number of digits in the number. Use this function in a program that prompts the user for an integer and prints the number of digits in the user’s input. </w:t>
+      </w:r>
+    </w:p>
+    <w:p>
+      <w:pPr>
+        <w:pStyle w:val="Normal1"/>
+        <w:spacing w:line="240" w:lineRule="auto"/>
+        <w:jc w:val="both"/>
+        <w:rPr>
+          <w:rFonts w:ascii="Galdeano" w:eastAsia="Galdeano" w:hAnsi="Galdeano" w:cs="Galdeano"/>
+          <w:sz w:val="26"/>
+          <w:szCs w:val="26"/>
+        </w:rPr>
+      </w:pPr>
+    </w:p>
+    <w:p>
+      <w:pPr>
+        <w:pStyle w:val="Normal1"/>
+        <w:spacing w:line="240" w:lineRule="auto"/>
+        <w:jc w:val="both"/>
+      </w:pPr>
+      <w:r>
+        <w:rPr>
+          <w:rFonts w:ascii="Galdeano" w:eastAsia="Galdeano" w:hAnsi="Galdeano" w:cs="Galdeano"/>
+          <w:sz w:val="26"/>
+          <w:szCs w:val="26"/>
+        </w:rPr>
+        <w:t xml:space="preserve">Note: there are </w:t>
       </w:r>
       <w:proofErr w:type="gramStart"/>
       <w:r>
         <w:rPr>
           <w:rFonts w:ascii="Galdeano" w:eastAsia="Galdeano" w:hAnsi="Galdeano" w:cs="Galdeano"/>
-          <w:b/>
-          <w:sz w:val="26"/>
-          <w:szCs w:val="26"/>
-          <w:highlight w:val="white"/>
-        </w:rPr>
-        <w:t xml:space="preserve">=  </w:t>
-      </w:r>
-      <w:proofErr w:type="spellStart"/>
-      <w:r>
-        <w:rPr>
-          <w:rFonts w:ascii="Galdeano" w:eastAsia="Galdeano" w:hAnsi="Galdeano" w:cs="Galdeano"/>
-          <w:b/>
-          <w:i/>
-          <w:sz w:val="26"/>
-          <w:szCs w:val="26"/>
-          <w:highlight w:val="white"/>
-        </w:rPr>
-        <w:t>vL</w:t>
-      </w:r>
-      <w:proofErr w:type="spellEnd"/>
+          <w:sz w:val="26"/>
+          <w:szCs w:val="26"/>
+        </w:rPr>
+        <w:t>a number of</w:t>
+      </w:r>
       <w:proofErr w:type="gramEnd"/>
       <w:r>
         <w:rPr>
           <w:rFonts w:ascii="Galdeano" w:eastAsia="Galdeano" w:hAnsi="Galdeano" w:cs="Galdeano"/>
-          <w:b/>
-          <w:i/>
-          <w:sz w:val="26"/>
-          <w:szCs w:val="26"/>
-          <w:highlight w:val="white"/>
-        </w:rPr>
-        <w:t>/n</w:t>
-      </w:r>
-    </w:p>
-    <w:p>
-      <w:pPr>
-        <w:pStyle w:val="Normal1"/>
-        <w:spacing w:line="240" w:lineRule="auto"/>
-        <w:jc w:val="both"/>
-        <w:rPr>
-          <w:sz w:val="26"/>
-          <w:szCs w:val="26"/>
-        </w:rPr>
-      </w:pPr>
-      <w:r>
-        <w:rPr>
-          <w:rFonts w:ascii="Galdeano" w:eastAsia="Galdeano" w:hAnsi="Galdeano" w:cs="Galdeano"/>
-          <w:sz w:val="26"/>
-          <w:szCs w:val="26"/>
-          <w:highlight w:val="white"/>
-        </w:rPr>
-        <w:t xml:space="preserve"> </w:t>
-      </w:r>
-    </w:p>
-    <w:p>
-      <w:pPr>
-        <w:pStyle w:val="Normal1"/>
-        <w:spacing w:line="240" w:lineRule="auto"/>
-        <w:jc w:val="both"/>
-        <w:rPr>
-          <w:sz w:val="26"/>
-          <w:szCs w:val="26"/>
-        </w:rPr>
-      </w:pPr>
-      <w:r>
-        <w:rPr>
-          <w:rFonts w:ascii="Galdeano" w:eastAsia="Galdeano" w:hAnsi="Galdeano" w:cs="Galdeano"/>
-          <w:sz w:val="26"/>
-          <w:szCs w:val="26"/>
-          <w:highlight w:val="white"/>
-        </w:rPr>
-        <w:t>The magnitude of the Reynolds Number tells if a flowing fluid is moving in a laminar, transitional, or turbulent mode. Two flow situations are of interest, flow in a pipe and flow on a flat plate.</w:t>
-      </w:r>
-    </w:p>
-    <w:p>
-      <w:pPr>
-        <w:pStyle w:val="Normal1"/>
-        <w:spacing w:line="240" w:lineRule="auto"/>
-        <w:jc w:val="both"/>
-      </w:pPr>
-      <w:r>
-        <w:rPr>
-          <w:rFonts w:ascii="Galdeano" w:eastAsia="Galdeano" w:hAnsi="Galdeano" w:cs="Galdeano"/>
-          <w:sz w:val="24"/>
-          <w:szCs w:val="24"/>
-          <w:highlight w:val="white"/>
-        </w:rPr>
-        <w:t xml:space="preserve"> </w:t>
-      </w:r>
-    </w:p>
-    <w:tbl>
-      <w:tblPr>
-        <w:tblW w:w="8190" w:type="dxa"/>
-        <w:tblBorders>
-          <w:top w:val="single" w:sz="6" w:space="0" w:color="000000"/>
-          <w:left w:val="single" w:sz="6" w:space="0" w:color="000000"/>
-          <w:bottom w:val="single" w:sz="6" w:space="0" w:color="000000"/>
-          <w:right w:val="single" w:sz="6" w:space="0" w:color="000000"/>
-          <w:insideH w:val="single" w:sz="6" w:space="0" w:color="000000"/>
-          <w:insideV w:val="single" w:sz="6" w:space="0" w:color="000000"/>
-        </w:tblBorders>
-        <w:tblLayout w:type="fixed"/>
-        <w:tblLook w:val="0600" w:firstRow="0" w:lastRow="0" w:firstColumn="0" w:lastColumn="0" w:noHBand="1" w:noVBand="1"/>
-      </w:tblPr>
-      <w:tblGrid>
-        <w:gridCol w:w="1485"/>
-        <w:gridCol w:w="6705"/>
-      </w:tblGrid>
-      <w:tr>
-        <w:tc>
-          <w:tcPr>
-            <w:tcW w:w="1485" w:type="dxa"/>
-            <w:tcBorders>
-              <w:top w:val="single" w:sz="8" w:space="0" w:color="000000"/>
-              <w:left w:val="single" w:sz="8" w:space="0" w:color="000000"/>
-              <w:bottom w:val="single" w:sz="8" w:space="0" w:color="000000"/>
-              <w:right w:val="single" w:sz="8" w:space="0" w:color="000000"/>
-            </w:tcBorders>
-            <w:tcMar>
-              <w:top w:w="100" w:type="dxa"/>
-              <w:left w:w="100" w:type="dxa"/>
-              <w:bottom w:w="100" w:type="dxa"/>
-              <w:right w:w="100" w:type="dxa"/>
-            </w:tcMar>
-          </w:tcPr>
-          <w:p>
-            <w:pPr>
-              <w:pStyle w:val="Normal1"/>
-              <w:spacing w:line="240" w:lineRule="auto"/>
-              <w:ind w:left="700"/>
-              <w:jc w:val="both"/>
-              <w:rPr>
-                <w:sz w:val="26"/>
-                <w:szCs w:val="26"/>
-              </w:rPr>
-            </w:pPr>
-            <w:r>
-              <w:rPr>
-                <w:rFonts w:ascii="Galdeano" w:eastAsia="Galdeano" w:hAnsi="Galdeano" w:cs="Galdeano"/>
-                <w:sz w:val="26"/>
-                <w:szCs w:val="26"/>
-                <w:highlight w:val="white"/>
-              </w:rPr>
-              <w:t>For a pipe:</w:t>
-            </w:r>
-          </w:p>
-        </w:tc>
-        <w:tc>
-          <w:tcPr>
-            <w:tcW w:w="6705" w:type="dxa"/>
-            <w:tcBorders>
-              <w:top w:val="single" w:sz="8" w:space="0" w:color="000000"/>
-              <w:bottom w:val="single" w:sz="8" w:space="0" w:color="000000"/>
-              <w:right w:val="single" w:sz="8" w:space="0" w:color="000000"/>
-            </w:tcBorders>
-            <w:tcMar>
-              <w:top w:w="100" w:type="dxa"/>
-              <w:left w:w="100" w:type="dxa"/>
-              <w:bottom w:w="100" w:type="dxa"/>
-              <w:right w:w="100" w:type="dxa"/>
-            </w:tcMar>
-          </w:tcPr>
-          <w:p>
-            <w:pPr>
-              <w:pStyle w:val="Normal1"/>
-              <w:numPr>
-                <w:ilvl w:val="0"/>
-                <w:numId w:val="4"/>
-              </w:numPr>
-              <w:spacing w:line="240" w:lineRule="auto"/>
-              <w:ind w:left="640"/>
-              <w:jc w:val="both"/>
-              <w:rPr>
-                <w:sz w:val="26"/>
-                <w:szCs w:val="26"/>
-              </w:rPr>
-            </w:pPr>
-            <w:r>
-              <w:rPr>
-                <w:rFonts w:ascii="Galdeano" w:eastAsia="Galdeano" w:hAnsi="Galdeano" w:cs="Galdeano"/>
-                <w:sz w:val="26"/>
-                <w:szCs w:val="26"/>
-                <w:highlight w:val="white"/>
-              </w:rPr>
-              <w:t>When the Reynolds number is less than 2000, then the flow is laminar.</w:t>
-            </w:r>
-          </w:p>
-          <w:p>
-            <w:pPr>
-              <w:pStyle w:val="Normal1"/>
-              <w:numPr>
-                <w:ilvl w:val="0"/>
-                <w:numId w:val="4"/>
-              </w:numPr>
-              <w:spacing w:line="240" w:lineRule="auto"/>
-              <w:ind w:left="640"/>
-              <w:jc w:val="both"/>
-              <w:rPr>
-                <w:sz w:val="26"/>
-                <w:szCs w:val="26"/>
-              </w:rPr>
-            </w:pPr>
-            <w:r>
-              <w:rPr>
-                <w:rFonts w:ascii="Galdeano" w:eastAsia="Galdeano" w:hAnsi="Galdeano" w:cs="Galdeano"/>
-                <w:sz w:val="26"/>
-                <w:szCs w:val="26"/>
-                <w:highlight w:val="white"/>
-              </w:rPr>
-              <w:t>When the Reynolds number is greater than or equal to 2000 and less than or equal to 4000, then the flow is transitional.</w:t>
-            </w:r>
-          </w:p>
-          <w:p>
-            <w:pPr>
-              <w:pStyle w:val="Normal1"/>
-              <w:numPr>
-                <w:ilvl w:val="0"/>
-                <w:numId w:val="4"/>
-              </w:numPr>
-              <w:spacing w:line="240" w:lineRule="auto"/>
-              <w:ind w:left="640"/>
-              <w:jc w:val="both"/>
-              <w:rPr>
-                <w:sz w:val="26"/>
-                <w:szCs w:val="26"/>
-              </w:rPr>
-            </w:pPr>
-            <w:r>
-              <w:rPr>
-                <w:rFonts w:ascii="Galdeano" w:eastAsia="Galdeano" w:hAnsi="Galdeano" w:cs="Galdeano"/>
-                <w:sz w:val="26"/>
-                <w:szCs w:val="26"/>
-                <w:highlight w:val="white"/>
-              </w:rPr>
-              <w:t>When the Reynolds number is greater than 4000, then the flow is turbulent.</w:t>
-            </w:r>
-          </w:p>
-        </w:tc>
-      </w:tr>
-      <w:tr>
-        <w:tc>
-          <w:tcPr>
-            <w:tcW w:w="1485" w:type="dxa"/>
-            <w:tcBorders>
-              <w:left w:val="single" w:sz="8" w:space="0" w:color="000000"/>
-              <w:bottom w:val="single" w:sz="8" w:space="0" w:color="000000"/>
-              <w:right w:val="single" w:sz="8" w:space="0" w:color="000000"/>
-            </w:tcBorders>
-            <w:tcMar>
-              <w:top w:w="100" w:type="dxa"/>
-              <w:left w:w="100" w:type="dxa"/>
-              <w:bottom w:w="100" w:type="dxa"/>
-              <w:right w:w="100" w:type="dxa"/>
-            </w:tcMar>
-          </w:tcPr>
-          <w:p>
-            <w:pPr>
-              <w:pStyle w:val="Normal1"/>
-              <w:spacing w:line="240" w:lineRule="auto"/>
-              <w:ind w:left="700"/>
-              <w:jc w:val="both"/>
-              <w:rPr>
-                <w:sz w:val="26"/>
-                <w:szCs w:val="26"/>
-              </w:rPr>
-            </w:pPr>
-            <w:r>
-              <w:rPr>
-                <w:rFonts w:ascii="Galdeano" w:eastAsia="Galdeano" w:hAnsi="Galdeano" w:cs="Galdeano"/>
-                <w:sz w:val="26"/>
-                <w:szCs w:val="26"/>
-                <w:highlight w:val="white"/>
-              </w:rPr>
-              <w:t>For a plate:</w:t>
-            </w:r>
-          </w:p>
-        </w:tc>
-        <w:tc>
-          <w:tcPr>
-            <w:tcW w:w="6705" w:type="dxa"/>
-            <w:tcBorders>
-              <w:bottom w:val="single" w:sz="8" w:space="0" w:color="000000"/>
-              <w:right w:val="single" w:sz="8" w:space="0" w:color="000000"/>
-            </w:tcBorders>
-            <w:tcMar>
-              <w:top w:w="100" w:type="dxa"/>
-              <w:left w:w="100" w:type="dxa"/>
-              <w:bottom w:w="100" w:type="dxa"/>
-              <w:right w:w="100" w:type="dxa"/>
-            </w:tcMar>
-          </w:tcPr>
-          <w:p>
-            <w:pPr>
-              <w:pStyle w:val="Normal1"/>
-              <w:numPr>
-                <w:ilvl w:val="0"/>
-                <w:numId w:val="5"/>
-              </w:numPr>
-              <w:spacing w:line="240" w:lineRule="auto"/>
-              <w:ind w:left="640"/>
-              <w:jc w:val="both"/>
-              <w:rPr>
-                <w:sz w:val="26"/>
-                <w:szCs w:val="26"/>
-              </w:rPr>
-            </w:pPr>
-            <w:r>
-              <w:rPr>
-                <w:rFonts w:ascii="Galdeano" w:eastAsia="Galdeano" w:hAnsi="Galdeano" w:cs="Galdeano"/>
-                <w:sz w:val="26"/>
-                <w:szCs w:val="26"/>
-                <w:highlight w:val="white"/>
-              </w:rPr>
-              <w:t>When the Reynolds number is less than 5 x 10</w:t>
-            </w:r>
-            <w:r>
-              <w:rPr>
-                <w:rFonts w:ascii="Galdeano" w:eastAsia="Galdeano" w:hAnsi="Galdeano" w:cs="Galdeano"/>
-                <w:sz w:val="26"/>
-                <w:szCs w:val="26"/>
-                <w:highlight w:val="white"/>
-                <w:vertAlign w:val="superscript"/>
-              </w:rPr>
-              <w:t>5</w:t>
-            </w:r>
-            <w:r>
-              <w:rPr>
-                <w:rFonts w:ascii="Galdeano" w:eastAsia="Galdeano" w:hAnsi="Galdeano" w:cs="Galdeano"/>
-                <w:sz w:val="26"/>
-                <w:szCs w:val="26"/>
-                <w:highlight w:val="white"/>
-              </w:rPr>
-              <w:t>, then the flow is laminar.</w:t>
-            </w:r>
-          </w:p>
-          <w:p>
-            <w:pPr>
-              <w:pStyle w:val="Normal1"/>
-              <w:numPr>
-                <w:ilvl w:val="0"/>
-                <w:numId w:val="5"/>
-              </w:numPr>
-              <w:spacing w:line="240" w:lineRule="auto"/>
-              <w:ind w:left="640"/>
-              <w:jc w:val="both"/>
-              <w:rPr>
-                <w:sz w:val="26"/>
-                <w:szCs w:val="26"/>
-              </w:rPr>
-            </w:pPr>
-            <w:r>
-              <w:rPr>
-                <w:rFonts w:ascii="Galdeano" w:eastAsia="Galdeano" w:hAnsi="Galdeano" w:cs="Galdeano"/>
-                <w:sz w:val="26"/>
-                <w:szCs w:val="26"/>
-                <w:highlight w:val="white"/>
-              </w:rPr>
-              <w:t>When the Reynolds number is greater than or equal to 5 x 10</w:t>
-            </w:r>
-            <w:r>
-              <w:rPr>
-                <w:rFonts w:ascii="Galdeano" w:eastAsia="Galdeano" w:hAnsi="Galdeano" w:cs="Galdeano"/>
-                <w:sz w:val="26"/>
-                <w:szCs w:val="26"/>
-                <w:highlight w:val="white"/>
-                <w:vertAlign w:val="superscript"/>
-              </w:rPr>
-              <w:t>5</w:t>
-            </w:r>
-            <w:r>
-              <w:rPr>
-                <w:rFonts w:ascii="Galdeano" w:eastAsia="Galdeano" w:hAnsi="Galdeano" w:cs="Galdeano"/>
-                <w:sz w:val="26"/>
-                <w:szCs w:val="26"/>
-                <w:highlight w:val="white"/>
-              </w:rPr>
-              <w:t>, then the flow is turbulent.</w:t>
-            </w:r>
-          </w:p>
-          <w:p>
-            <w:pPr>
-              <w:pStyle w:val="Normal1"/>
-              <w:spacing w:line="240" w:lineRule="auto"/>
-              <w:ind w:left="700"/>
-              <w:jc w:val="both"/>
-              <w:rPr>
-                <w:sz w:val="26"/>
-                <w:szCs w:val="26"/>
-              </w:rPr>
-            </w:pPr>
-            <w:r>
-              <w:rPr>
-                <w:rFonts w:ascii="Galdeano" w:eastAsia="Galdeano" w:hAnsi="Galdeano" w:cs="Galdeano"/>
-                <w:sz w:val="26"/>
-                <w:szCs w:val="26"/>
-                <w:highlight w:val="white"/>
-              </w:rPr>
-              <w:t xml:space="preserve"> </w:t>
-            </w:r>
-          </w:p>
-        </w:tc>
-      </w:tr>
-    </w:tbl>
-    <w:p>
-      <w:pPr>
-        <w:pStyle w:val="Normal1"/>
-        <w:spacing w:line="240" w:lineRule="auto"/>
-        <w:jc w:val="both"/>
-        <w:rPr>
-          <w:sz w:val="26"/>
-          <w:szCs w:val="26"/>
-        </w:rPr>
-      </w:pPr>
-    </w:p>
-    <w:p>
-      <w:pPr>
-        <w:pStyle w:val="Normal1"/>
-        <w:spacing w:line="240" w:lineRule="auto"/>
-        <w:jc w:val="both"/>
-      </w:pPr>
-      <w:r>
-        <w:rPr>
-          <w:rFonts w:ascii="Galdeano" w:eastAsia="Galdeano" w:hAnsi="Galdeano" w:cs="Galdeano"/>
-          <w:sz w:val="26"/>
-          <w:szCs w:val="26"/>
-          <w:highlight w:val="white"/>
-        </w:rPr>
-        <w:t>Write a function that takes the speed of the fluid, the characteristic length, the kinematic viscosity, and the flow situation as arguments and returns a string indicating if the flow is</w:t>
-      </w:r>
-      <w:r>
-        <w:rPr>
-          <w:rFonts w:ascii="Trebuchet MS" w:eastAsia="Trebuchet MS" w:hAnsi="Trebuchet MS" w:cs="Trebuchet MS"/>
-          <w:sz w:val="26"/>
-          <w:szCs w:val="26"/>
-          <w:highlight w:val="white"/>
-        </w:rPr>
-        <w:t xml:space="preserve"> </w:t>
-      </w:r>
-      <w:r>
-        <w:rPr>
-          <w:rFonts w:ascii="Trebuchet MS" w:eastAsia="Trebuchet MS" w:hAnsi="Trebuchet MS" w:cs="Trebuchet MS"/>
-          <w:sz w:val="24"/>
-          <w:szCs w:val="24"/>
-          <w:highlight w:val="white"/>
-        </w:rPr>
-        <w:t>"</w:t>
-      </w:r>
-      <w:r>
-        <w:rPr>
-          <w:rFonts w:ascii="Courier New" w:eastAsia="Courier New" w:hAnsi="Courier New" w:cs="Courier New"/>
-          <w:sz w:val="24"/>
-          <w:szCs w:val="24"/>
-          <w:highlight w:val="white"/>
-        </w:rPr>
-        <w:t>laminar"</w:t>
-      </w:r>
-      <w:r>
-        <w:rPr>
-          <w:rFonts w:ascii="Trebuchet MS" w:eastAsia="Trebuchet MS" w:hAnsi="Trebuchet MS" w:cs="Trebuchet MS"/>
-          <w:sz w:val="24"/>
-          <w:szCs w:val="24"/>
-          <w:highlight w:val="white"/>
-        </w:rPr>
-        <w:t>, "</w:t>
-      </w:r>
-      <w:r>
-        <w:rPr>
-          <w:rFonts w:ascii="Courier New" w:eastAsia="Courier New" w:hAnsi="Courier New" w:cs="Courier New"/>
-          <w:sz w:val="24"/>
-          <w:szCs w:val="24"/>
-          <w:highlight w:val="white"/>
-        </w:rPr>
-        <w:t>transitional"</w:t>
-      </w:r>
-      <w:r>
-        <w:rPr>
-          <w:rFonts w:ascii="Trebuchet MS" w:eastAsia="Trebuchet MS" w:hAnsi="Trebuchet MS" w:cs="Trebuchet MS"/>
-          <w:sz w:val="24"/>
-          <w:szCs w:val="24"/>
-          <w:highlight w:val="white"/>
-        </w:rPr>
-        <w:t xml:space="preserve">, </w:t>
-      </w:r>
-      <w:r>
-        <w:rPr>
-          <w:rFonts w:ascii="Galdeano" w:eastAsia="Galdeano" w:hAnsi="Galdeano" w:cs="Galdeano"/>
-          <w:sz w:val="24"/>
-          <w:szCs w:val="24"/>
-          <w:highlight w:val="white"/>
-        </w:rPr>
-        <w:t>or</w:t>
-      </w:r>
-      <w:r>
-        <w:rPr>
-          <w:rFonts w:ascii="Trebuchet MS" w:eastAsia="Trebuchet MS" w:hAnsi="Trebuchet MS" w:cs="Trebuchet MS"/>
-          <w:sz w:val="24"/>
-          <w:szCs w:val="24"/>
-          <w:highlight w:val="white"/>
-        </w:rPr>
-        <w:t xml:space="preserve"> "</w:t>
-      </w:r>
-      <w:r>
-        <w:rPr>
-          <w:rFonts w:ascii="Courier New" w:eastAsia="Courier New" w:hAnsi="Courier New" w:cs="Courier New"/>
-          <w:sz w:val="24"/>
-          <w:szCs w:val="24"/>
-          <w:highlight w:val="white"/>
-        </w:rPr>
-        <w:t>turbulent"</w:t>
-      </w:r>
-      <w:r>
-        <w:rPr>
-          <w:rFonts w:ascii="Trebuchet MS" w:eastAsia="Trebuchet MS" w:hAnsi="Trebuchet MS" w:cs="Trebuchet MS"/>
-          <w:sz w:val="24"/>
-          <w:szCs w:val="24"/>
-          <w:highlight w:val="white"/>
-        </w:rPr>
-        <w:t>.</w:t>
-      </w:r>
-    </w:p>
-    <w:p>
-      <w:pPr>
-        <w:pStyle w:val="Normal1"/>
-        <w:spacing w:line="240" w:lineRule="auto"/>
-        <w:jc w:val="both"/>
-      </w:pPr>
-      <w:r>
-        <w:rPr>
-          <w:rFonts w:ascii="Trebuchet MS" w:eastAsia="Trebuchet MS" w:hAnsi="Trebuchet MS" w:cs="Trebuchet MS"/>
-          <w:sz w:val="24"/>
-          <w:szCs w:val="24"/>
-          <w:highlight w:val="white"/>
-        </w:rPr>
-        <w:t xml:space="preserve"> </w:t>
-      </w:r>
-    </w:p>
-    <w:p>
-      <w:pPr>
-        <w:pStyle w:val="Normal1"/>
-        <w:spacing w:line="240" w:lineRule="auto"/>
-        <w:jc w:val="both"/>
-        <w:rPr>
-          <w:rFonts w:ascii="Galdeano" w:eastAsia="Galdeano" w:hAnsi="Galdeano" w:cs="Galdeano"/>
-          <w:sz w:val="26"/>
-          <w:szCs w:val="26"/>
-        </w:rPr>
-      </w:pPr>
-      <w:r>
-        <w:rPr>
-          <w:rFonts w:ascii="Galdeano" w:eastAsia="Galdeano" w:hAnsi="Galdeano" w:cs="Galdeano"/>
-          <w:sz w:val="26"/>
-          <w:szCs w:val="26"/>
-          <w:highlight w:val="white"/>
-        </w:rPr>
-        <w:t>You may assume that:</w:t>
-      </w:r>
-    </w:p>
-    <w:p>
-      <w:pPr>
-        <w:pStyle w:val="Normal1"/>
-        <w:numPr>
-          <w:ilvl w:val="0"/>
-          <w:numId w:val="6"/>
-        </w:numPr>
-        <w:spacing w:line="240" w:lineRule="auto"/>
-        <w:jc w:val="both"/>
-        <w:rPr>
-          <w:sz w:val="26"/>
-          <w:szCs w:val="26"/>
-        </w:rPr>
-      </w:pPr>
-      <w:r>
-        <w:rPr>
-          <w:rFonts w:ascii="Galdeano" w:eastAsia="Galdeano" w:hAnsi="Galdeano" w:cs="Galdeano"/>
-          <w:sz w:val="26"/>
-          <w:szCs w:val="26"/>
-          <w:highlight w:val="white"/>
-        </w:rPr>
-        <w:t>the first three arguments are positive numbers in the correct units.</w:t>
-      </w:r>
-    </w:p>
-    <w:p>
-      <w:pPr>
-        <w:pStyle w:val="Normal1"/>
-        <w:numPr>
-          <w:ilvl w:val="0"/>
-          <w:numId w:val="6"/>
-        </w:numPr>
-        <w:spacing w:line="240" w:lineRule="auto"/>
-        <w:jc w:val="both"/>
-      </w:pPr>
-      <w:r>
-        <w:rPr>
-          <w:rFonts w:ascii="Galdeano" w:eastAsia="Galdeano" w:hAnsi="Galdeano" w:cs="Galdeano"/>
-          <w:sz w:val="26"/>
-          <w:szCs w:val="26"/>
-          <w:highlight w:val="white"/>
-        </w:rPr>
-        <w:t xml:space="preserve">the fourth argument is a string equal to </w:t>
-      </w:r>
-      <w:r>
-        <w:rPr>
-          <w:rFonts w:ascii="Trebuchet MS" w:eastAsia="Trebuchet MS" w:hAnsi="Trebuchet MS" w:cs="Trebuchet MS"/>
-          <w:sz w:val="24"/>
-          <w:szCs w:val="24"/>
-          <w:highlight w:val="white"/>
-        </w:rPr>
-        <w:t>"</w:t>
-      </w:r>
-      <w:r>
-        <w:rPr>
-          <w:rFonts w:ascii="Courier New" w:eastAsia="Courier New" w:hAnsi="Courier New" w:cs="Courier New"/>
-          <w:sz w:val="24"/>
-          <w:szCs w:val="24"/>
-          <w:highlight w:val="white"/>
-        </w:rPr>
-        <w:t>pipe"</w:t>
-      </w:r>
-      <w:r>
-        <w:rPr>
-          <w:rFonts w:ascii="Trebuchet MS" w:eastAsia="Trebuchet MS" w:hAnsi="Trebuchet MS" w:cs="Trebuchet MS"/>
-          <w:sz w:val="24"/>
-          <w:szCs w:val="24"/>
-          <w:highlight w:val="white"/>
-        </w:rPr>
-        <w:t xml:space="preserve"> </w:t>
-      </w:r>
-      <w:r>
-        <w:rPr>
-          <w:rFonts w:ascii="Galdeano" w:eastAsia="Galdeano" w:hAnsi="Galdeano" w:cs="Galdeano"/>
-          <w:sz w:val="24"/>
-          <w:szCs w:val="24"/>
-          <w:highlight w:val="white"/>
-        </w:rPr>
-        <w:t>or</w:t>
-      </w:r>
-      <w:r>
-        <w:rPr>
-          <w:rFonts w:ascii="Trebuchet MS" w:eastAsia="Trebuchet MS" w:hAnsi="Trebuchet MS" w:cs="Trebuchet MS"/>
-          <w:sz w:val="24"/>
-          <w:szCs w:val="24"/>
-          <w:highlight w:val="white"/>
-        </w:rPr>
-        <w:t xml:space="preserve"> "</w:t>
-      </w:r>
-      <w:r>
-        <w:rPr>
-          <w:rFonts w:ascii="Courier New" w:eastAsia="Courier New" w:hAnsi="Courier New" w:cs="Courier New"/>
-          <w:sz w:val="24"/>
-          <w:szCs w:val="24"/>
-          <w:highlight w:val="white"/>
-        </w:rPr>
-        <w:t>plate"</w:t>
-      </w:r>
-    </w:p>
-    <w:p>
-      <w:pPr>
-        <w:pStyle w:val="Normal1"/>
-        <w:spacing w:line="240" w:lineRule="auto"/>
-        <w:jc w:val="both"/>
-      </w:pPr>
-    </w:p>
-    <w:p>
-      <w:pPr>
-        <w:pStyle w:val="Normal1"/>
-        <w:spacing w:line="240" w:lineRule="auto"/>
-        <w:jc w:val="both"/>
-      </w:pPr>
-      <w:r>
-        <w:rPr>
-          <w:rFonts w:ascii="Galdeano" w:eastAsia="Galdeano" w:hAnsi="Galdeano" w:cs="Galdeano"/>
-          <w:sz w:val="26"/>
-          <w:szCs w:val="26"/>
-        </w:rPr>
-        <w:t xml:space="preserve">Hint: </w:t>
-      </w:r>
-      <w:r>
-        <w:rPr>
-          <w:rFonts w:ascii="Galdeano" w:eastAsia="Galdeano" w:hAnsi="Galdeano" w:cs="Galdeano"/>
-          <w:sz w:val="26"/>
-          <w:szCs w:val="26"/>
-        </w:rPr>
-        <w:t>As with #9, y</w:t>
-      </w:r>
-      <w:r>
-        <w:rPr>
-          <w:rFonts w:ascii="Galdeano" w:eastAsia="Galdeano" w:hAnsi="Galdeano" w:cs="Galdeano"/>
-          <w:sz w:val="26"/>
-          <w:szCs w:val="26"/>
-        </w:rPr>
-        <w:t>ou are going to need an if-statement to do this</w:t>
-      </w:r>
-      <w:r>
-        <w:rPr>
-          <w:rFonts w:ascii="Galdeano" w:eastAsia="Galdeano" w:hAnsi="Galdeano" w:cs="Galdeano"/>
-          <w:sz w:val="26"/>
-          <w:szCs w:val="26"/>
-        </w:rPr>
-        <w:t xml:space="preserve"> problem</w:t>
-      </w:r>
-      <w:r>
-        <w:rPr>
-          <w:rFonts w:ascii="Galdeano" w:eastAsia="Galdeano" w:hAnsi="Galdeano" w:cs="Galdeano"/>
-          <w:sz w:val="26"/>
-          <w:szCs w:val="26"/>
-        </w:rPr>
-        <w:t>.</w:t>
-      </w:r>
+          <w:sz w:val="26"/>
+          <w:szCs w:val="26"/>
+        </w:rPr>
+        <w:t xml:space="preserve"> ways to solve this problem. It is </w:t>
+      </w:r>
+      <w:proofErr w:type="gramStart"/>
+      <w:r>
+        <w:rPr>
+          <w:rFonts w:ascii="Galdeano" w:eastAsia="Galdeano" w:hAnsi="Galdeano" w:cs="Galdeano"/>
+          <w:sz w:val="26"/>
+          <w:szCs w:val="26"/>
+        </w:rPr>
+        <w:t>pretty easy</w:t>
+      </w:r>
+      <w:proofErr w:type="gramEnd"/>
+      <w:r>
+        <w:rPr>
+          <w:rFonts w:ascii="Galdeano" w:eastAsia="Galdeano" w:hAnsi="Galdeano" w:cs="Galdeano"/>
+          <w:sz w:val="26"/>
+          <w:szCs w:val="26"/>
+        </w:rPr>
+        <w:t xml:space="preserve"> if you do it with a string. You should also try it directly with an integer.</w:t>
+      </w:r>
+      <w:r>
+        <w:rPr>
+          <w:rFonts w:ascii="Galdeano" w:eastAsia="Galdeano" w:hAnsi="Galdeano" w:cs="Galdeano"/>
+          <w:sz w:val="26"/>
+          <w:szCs w:val="26"/>
+        </w:rPr>
+        <w:t xml:space="preserve"> Don't use an if-statement (that is for next week).</w:t>
+      </w:r>
+    </w:p>
+    <w:p>
+      <w:pPr>
+        <w:pStyle w:val="Normal1"/>
+        <w:spacing w:line="240" w:lineRule="auto"/>
+        <w:jc w:val="both"/>
+      </w:pPr>
+    </w:p>
+    <w:p>
+      <w:pPr>
+        <w:pStyle w:val="Normal1"/>
+        <w:spacing w:line="240" w:lineRule="auto"/>
+        <w:jc w:val="both"/>
+      </w:pPr>
     </w:p>
     <w:sectPr>
       <w:headerReference w:type="even" r:id="rId7"/>

</xml_diff>